<commit_message>
updated FB link and some informations
</commit_message>
<xml_diff>
--- a/res/AlfredPaguio_Resume.docx
+++ b/res/AlfredPaguio_Resume.docx
@@ -1,6 +1,6 @@
 
 <file path=word/document.xml><?xml version="1.0" encoding="utf-8"?>
-<w:document xmlns:wpc="http://schemas.microsoft.com/office/word/2010/wordprocessingCanvas" xmlns:cx="http://schemas.microsoft.com/office/drawing/2014/chartex" xmlns:cx1="http://schemas.microsoft.com/office/drawing/2015/9/8/chartex" xmlns:cx2="http://schemas.microsoft.com/office/drawing/2015/10/21/chartex" xmlns:cx3="http://schemas.microsoft.com/office/drawing/2016/5/9/chartex" xmlns:cx4="http://schemas.microsoft.com/office/drawing/2016/5/10/chartex" xmlns:cx5="http://schemas.microsoft.com/office/drawing/2016/5/11/chartex" xmlns:cx6="http://schemas.microsoft.com/office/drawing/2016/5/12/chartex" xmlns:cx7="http://schemas.microsoft.com/office/drawing/2016/5/13/chartex" xmlns:cx8="http://schemas.microsoft.com/office/drawing/2016/5/14/chartex" xmlns:mc="http://schemas.openxmlformats.org/markup-compatibility/2006" xmlns:aink="http://schemas.microsoft.com/office/drawing/2016/ink" xmlns:am3d="http://schemas.microsoft.com/office/drawing/2017/model3d" xmlns:o="urn:schemas-microsoft-com:office:office" xmlns:r="http://schemas.openxmlformats.org/officeDocument/2006/relationships" xmlns:m="http://schemas.openxmlformats.org/officeDocument/2006/math" xmlns:v="urn:schemas-microsoft-com:vml" xmlns:wp14="http://schemas.microsoft.com/office/word/2010/wordprocessingDrawing" xmlns:wp="http://schemas.openxmlformats.org/drawingml/2006/wordprocessingDrawing" xmlns:w10="urn:schemas-microsoft-com:office:word" xmlns:w="http://schemas.openxmlformats.org/wordprocessingml/2006/main" xmlns:w14="http://schemas.microsoft.com/office/word/2010/wordml" xmlns:w15="http://schemas.microsoft.com/office/word/2012/wordml" xmlns:w16cex="http://schemas.microsoft.com/office/word/2018/wordml/cex" xmlns:w16cid="http://schemas.microsoft.com/office/word/2016/wordml/cid" xmlns:w16="http://schemas.microsoft.com/office/word/2018/wordml" xmlns:w16sdtdh="http://schemas.microsoft.com/office/word/2020/wordml/sdtdatahash" xmlns:w16se="http://schemas.microsoft.com/office/word/2015/wordml/symex" xmlns:wpg="http://schemas.microsoft.com/office/word/2010/wordprocessingGroup" xmlns:wpi="http://schemas.microsoft.com/office/word/2010/wordprocessingInk" xmlns:wne="http://schemas.microsoft.com/office/word/2006/wordml" xmlns:wps="http://schemas.microsoft.com/office/word/2010/wordprocessingShape" mc:Ignorable="w14 w15 w16se w16cid w16 w16cex w16sdtdh wp14">
+<w:document xmlns:wpc="http://schemas.microsoft.com/office/word/2010/wordprocessingCanvas" xmlns:cx="http://schemas.microsoft.com/office/drawing/2014/chartex" xmlns:cx1="http://schemas.microsoft.com/office/drawing/2015/9/8/chartex" xmlns:cx2="http://schemas.microsoft.com/office/drawing/2015/10/21/chartex" xmlns:cx3="http://schemas.microsoft.com/office/drawing/2016/5/9/chartex" xmlns:cx4="http://schemas.microsoft.com/office/drawing/2016/5/10/chartex" xmlns:cx5="http://schemas.microsoft.com/office/drawing/2016/5/11/chartex" xmlns:cx6="http://schemas.microsoft.com/office/drawing/2016/5/12/chartex" xmlns:cx7="http://schemas.microsoft.com/office/drawing/2016/5/13/chartex" xmlns:cx8="http://schemas.microsoft.com/office/drawing/2016/5/14/chartex" xmlns:mc="http://schemas.openxmlformats.org/markup-compatibility/2006" xmlns:aink="http://schemas.microsoft.com/office/drawing/2016/ink" xmlns:am3d="http://schemas.microsoft.com/office/drawing/2017/model3d" xmlns:o="urn:schemas-microsoft-com:office:office" xmlns:oel="http://schemas.microsoft.com/office/2019/extlst" xmlns:r="http://schemas.openxmlformats.org/officeDocument/2006/relationships" xmlns:m="http://schemas.openxmlformats.org/officeDocument/2006/math" xmlns:v="urn:schemas-microsoft-com:vml" xmlns:wp14="http://schemas.microsoft.com/office/word/2010/wordprocessingDrawing" xmlns:wp="http://schemas.openxmlformats.org/drawingml/2006/wordprocessingDrawing" xmlns:w10="urn:schemas-microsoft-com:office:word" xmlns:w="http://schemas.openxmlformats.org/wordprocessingml/2006/main" xmlns:w14="http://schemas.microsoft.com/office/word/2010/wordml" xmlns:w15="http://schemas.microsoft.com/office/word/2012/wordml" xmlns:w16cex="http://schemas.microsoft.com/office/word/2018/wordml/cex" xmlns:w16cid="http://schemas.microsoft.com/office/word/2016/wordml/cid" xmlns:w16="http://schemas.microsoft.com/office/word/2018/wordml" xmlns:w16du="http://schemas.microsoft.com/office/word/2023/wordml/word16du" xmlns:w16sdtdh="http://schemas.microsoft.com/office/word/2020/wordml/sdtdatahash" xmlns:w16se="http://schemas.microsoft.com/office/word/2015/wordml/symex" xmlns:wpg="http://schemas.microsoft.com/office/word/2010/wordprocessingGroup" xmlns:wpi="http://schemas.microsoft.com/office/word/2010/wordprocessingInk" xmlns:wne="http://schemas.microsoft.com/office/word/2006/wordml" xmlns:wps="http://schemas.microsoft.com/office/word/2010/wordprocessingShape" mc:Ignorable="w14 w15 w16se w16cid w16 w16cex w16sdtdh wp14">
   <w:body>
     <w:p>
       <w:pPr>
@@ -166,6 +166,7 @@
           <w:szCs w:val="24"/>
         </w:rPr>
       </w:pPr>
+      <w:proofErr w:type="spellStart"/>
       <w:r>
         <w:rPr>
           <w:rFonts w:ascii="Arial" w:hAnsi="Arial" w:cs="Arial"/>
@@ -174,6 +175,7 @@
         </w:rPr>
         <w:t>Poblacion</w:t>
       </w:r>
+      <w:proofErr w:type="spellEnd"/>
       <w:r>
         <w:rPr>
           <w:rFonts w:ascii="Arial" w:hAnsi="Arial" w:cs="Arial"/>
@@ -246,47 +248,6 @@
           <w:t>alfredpaguio36@gmail.com</w:t>
         </w:r>
       </w:hyperlink>
-      <w:r>
-        <w:rPr>
-          <w:rFonts w:ascii="Arial" w:hAnsi="Arial" w:cs="Arial"/>
-          <w:color w:val="5B9BD5" w:themeColor="accent5"/>
-          <w:sz w:val="24"/>
-          <w:szCs w:val="24"/>
-          <w:u w:val="single"/>
-        </w:rPr>
-        <w:t xml:space="preserve"> (Primary)</w:t>
-      </w:r>
-    </w:p>
-    <w:p>
-      <w:pPr>
-        <w:pStyle w:val="NoSpacing"/>
-        <w:rPr>
-          <w:rFonts w:ascii="Arial" w:hAnsi="Arial" w:cs="Arial"/>
-          <w:color w:val="5B9BD5" w:themeColor="accent5"/>
-          <w:sz w:val="24"/>
-          <w:szCs w:val="24"/>
-          <w:u w:val="single"/>
-        </w:rPr>
-      </w:pPr>
-      <w:r>
-        <w:rPr>
-          <w:rFonts w:ascii="Arial" w:hAnsi="Arial" w:cs="Arial"/>
-          <w:color w:val="5B9BD5" w:themeColor="accent5"/>
-          <w:sz w:val="24"/>
-          <w:szCs w:val="24"/>
-        </w:rPr>
-        <w:tab/>
-      </w:r>
-      <w:r>
-        <w:rPr>
-          <w:rFonts w:ascii="Arial" w:hAnsi="Arial" w:cs="Arial"/>
-          <w:color w:val="5B9BD5" w:themeColor="accent5"/>
-          <w:sz w:val="24"/>
-          <w:szCs w:val="24"/>
-          <w:u w:val="single"/>
-        </w:rPr>
-        <w:t>alfred_paguio@yahoo.com</w:t>
-      </w:r>
     </w:p>
     <w:p>
       <w:pPr>
@@ -338,6 +299,7 @@
       <w:pPr>
         <w:pStyle w:val="NoSpacing"/>
         <w:rPr>
+          <w:rStyle w:val="Hyperlink"/>
           <w:rFonts w:ascii="Arial" w:hAnsi="Arial" w:cs="Arial"/>
           <w:sz w:val="24"/>
           <w:szCs w:val="24"/>
@@ -359,8 +321,28 @@
             <w:sz w:val="24"/>
             <w:szCs w:val="24"/>
           </w:rPr>
-          <w:t>fb.me</w:t>
+          <w:t>https://fb.me/FleetingComet</w:t>
         </w:r>
+      </w:hyperlink>
+    </w:p>
+    <w:p>
+      <w:pPr>
+        <w:pStyle w:val="NoSpacing"/>
+        <w:rPr>
+          <w:rFonts w:ascii="Arial" w:hAnsi="Arial" w:cs="Arial"/>
+          <w:sz w:val="24"/>
+          <w:szCs w:val="24"/>
+        </w:rPr>
+      </w:pPr>
+      <w:r>
+        <w:rPr>
+          <w:rFonts w:ascii="Arial" w:hAnsi="Arial" w:cs="Arial"/>
+          <w:sz w:val="24"/>
+          <w:szCs w:val="24"/>
+        </w:rPr>
+        <w:t xml:space="preserve">Website: </w:t>
+      </w:r>
+      <w:hyperlink r:id="rId9" w:history="1">
         <w:r>
           <w:rPr>
             <w:rStyle w:val="Hyperlink"/>
@@ -368,7 +350,7 @@
             <w:sz w:val="24"/>
             <w:szCs w:val="24"/>
           </w:rPr>
-          <w:t>/FleetingComet/</w:t>
+          <w:t>https://alfredpaguio.github.io/</w:t>
         </w:r>
       </w:hyperlink>
     </w:p>
@@ -473,18 +455,7 @@
                                 <w:sz w:val="32"/>
                                 <w:szCs w:val="32"/>
                               </w:rPr>
-                              <w:t>Objective</w:t>
-                            </w:r>
-                            <w:r>
-                              <w:rPr>
-                                <w:rFonts w:ascii="Times New Roman" w:hAnsi="Times New Roman" w:cs="Times New Roman"/>
-                                <w:b/>
-                                <w:bCs/>
-                                <w:color w:val="FFFFFF" w:themeColor="background1"/>
-                                <w:sz w:val="32"/>
-                                <w:szCs w:val="32"/>
-                              </w:rPr>
-                              <w:t>s</w:t>
+                              <w:t>About</w:t>
                             </w:r>
                           </w:p>
                         </w:txbxContent>
@@ -509,7 +480,7 @@
           </mc:Choice>
           <mc:Fallback>
             <w:pict>
-              <v:rect w14:anchorId="4DBEB377" id="Rectangle 4" o:spid="_x0000_s1026" style="position:absolute;margin-left:487.5pt;margin-top:.95pt;width:538.7pt;height:29pt;z-index:251659264;visibility:visible;mso-wrap-style:square;mso-width-percent:0;mso-height-percent:0;mso-wrap-distance-left:9pt;mso-wrap-distance-top:0;mso-wrap-distance-right:9pt;mso-wrap-distance-bottom:0;mso-position-horizontal:right;mso-position-horizontal-relative:margin;mso-position-vertical:absolute;mso-position-vertical-relative:text;mso-width-percent:0;mso-height-percent:0;mso-width-relative:margin;mso-height-relative:margin;v-text-anchor:middle" o:gfxdata="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" fillcolor="#1f3763 [1604]" stroked="f" strokeweight="1pt">
+              <v:rect w14:anchorId="4DBEB377" id="Rectangle 4" o:spid="_x0000_s1026" style="position:absolute;margin-left:487.5pt;margin-top:.95pt;width:538.7pt;height:29pt;z-index:251659264;visibility:visible;mso-wrap-style:square;mso-width-percent:0;mso-height-percent:0;mso-wrap-distance-left:9pt;mso-wrap-distance-top:0;mso-wrap-distance-right:9pt;mso-wrap-distance-bottom:0;mso-position-horizontal:right;mso-position-horizontal-relative:margin;mso-position-vertical:absolute;mso-position-vertical-relative:text;mso-width-percent:0;mso-height-percent:0;mso-width-relative:margin;mso-height-relative:margin;v-text-anchor:middle" o:gfxdata="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" fillcolor="#1f3763 [1604]" stroked="f" strokeweight="1pt">
                 <v:textbox>
                   <w:txbxContent>
                     <w:p>
@@ -532,18 +503,7 @@
                           <w:sz w:val="32"/>
                           <w:szCs w:val="32"/>
                         </w:rPr>
-                        <w:t>Objective</w:t>
-                      </w:r>
-                      <w:r>
-                        <w:rPr>
-                          <w:rFonts w:ascii="Times New Roman" w:hAnsi="Times New Roman" w:cs="Times New Roman"/>
-                          <w:b/>
-                          <w:bCs/>
-                          <w:color w:val="FFFFFF" w:themeColor="background1"/>
-                          <w:sz w:val="32"/>
-                          <w:szCs w:val="32"/>
-                        </w:rPr>
-                        <w:t>s</w:t>
+                        <w:t>About</w:t>
                       </w:r>
                     </w:p>
                   </w:txbxContent>
@@ -587,23 +547,7 @@
           <w:sz w:val="24"/>
           <w:szCs w:val="24"/>
         </w:rPr>
-        <w:t>Seeking an opportunity that will be able to utilize my organizational skills and ability to work well with people, which will allow me to grow personally and professionally</w:t>
-      </w:r>
-      <w:r>
-        <w:rPr>
-          <w:rFonts w:ascii="Arial" w:hAnsi="Arial" w:cs="Arial"/>
-          <w:sz w:val="24"/>
-          <w:szCs w:val="24"/>
-        </w:rPr>
-        <w:t xml:space="preserve"> and also t</w:t>
-      </w:r>
-      <w:r>
-        <w:rPr>
-          <w:rFonts w:ascii="Arial" w:hAnsi="Arial" w:cs="Arial"/>
-          <w:sz w:val="24"/>
-          <w:szCs w:val="24"/>
-        </w:rPr>
-        <w:t>o develop robust systems that can help others achieve their goals</w:t>
+        <w:t>As a graduating student with a background in Information Technology, I am a highly motivated and dedicated individual with a passion for technology and programming. I am seeking an entry-level position as a programmer in a dynamic and fast-paced environment where I can apply my skills and continue to learn and grow personally and professionally. With a strong focus on organization and collaboration, I am committed to developing robust systems that help others achieve their goals</w:t>
       </w:r>
       <w:r>
         <w:rPr>
@@ -726,7 +670,7 @@
           </mc:Choice>
           <mc:Fallback>
             <w:pict>
-              <v:rect w14:anchorId="1EF44250" id="Rectangle 1" o:spid="_x0000_s1027" style="width:539.55pt;height:29pt;visibility:visible;mso-wrap-style:square;mso-left-percent:-10001;mso-top-percent:-10001;mso-position-horizontal:absolute;mso-position-horizontal-relative:char;mso-position-vertical:absolute;mso-position-vertical-relative:line;mso-left-percent:-10001;mso-top-percent:-10001;v-text-anchor:middle" o:gfxdata="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" fillcolor="#1f3763 [1604]" stroked="f" strokeweight="1pt">
+              <v:rect w14:anchorId="1EF44250" id="Rectangle 1" o:spid="_x0000_s1027" style="width:539.55pt;height:29pt;visibility:visible;mso-wrap-style:square;mso-left-percent:-10001;mso-top-percent:-10001;mso-position-horizontal:absolute;mso-position-horizontal-relative:char;mso-position-vertical:absolute;mso-position-vertical-relative:line;mso-left-percent:-10001;mso-top-percent:-10001;v-text-anchor:middle" o:gfxdata="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" fillcolor="#1f3763 [1604]" stroked="f" strokeweight="1pt">
                 <v:textbox>
                   <w:txbxContent>
                     <w:p>
@@ -892,7 +836,23 @@
           <w:sz w:val="24"/>
           <w:szCs w:val="24"/>
         </w:rPr>
-        <w:t>Familiar with: Laravel, React</w:t>
+        <w:t xml:space="preserve">Familiar with: Laravel, </w:t>
+      </w:r>
+      <w:r>
+        <w:rPr>
+          <w:rFonts w:ascii="Arial" w:hAnsi="Arial" w:cs="Arial"/>
+          <w:sz w:val="24"/>
+          <w:szCs w:val="24"/>
+        </w:rPr>
+        <w:t xml:space="preserve">Laravel Livewire, </w:t>
+      </w:r>
+      <w:r>
+        <w:rPr>
+          <w:rFonts w:ascii="Arial" w:hAnsi="Arial" w:cs="Arial"/>
+          <w:sz w:val="24"/>
+          <w:szCs w:val="24"/>
+        </w:rPr>
+        <w:t>React</w:t>
       </w:r>
       <w:r>
         <w:rPr>
@@ -1191,7 +1151,7 @@
           </mc:Choice>
           <mc:Fallback>
             <w:pict>
-              <v:rect w14:anchorId="23DA005C" id="Rectangle 3" o:spid="_x0000_s1028" style="width:539.55pt;height:29pt;visibility:visible;mso-wrap-style:square;mso-left-percent:-10001;mso-top-percent:-10001;mso-position-horizontal:absolute;mso-position-horizontal-relative:char;mso-position-vertical:absolute;mso-position-vertical-relative:line;mso-left-percent:-10001;mso-top-percent:-10001;v-text-anchor:middle" o:gfxdata="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" fillcolor="#1f3763 [1604]" stroked="f" strokeweight="1pt">
+              <v:rect w14:anchorId="23DA005C" id="Rectangle 3" o:spid="_x0000_s1028" style="width:539.55pt;height:29pt;visibility:visible;mso-wrap-style:square;mso-left-percent:-10001;mso-top-percent:-10001;mso-position-horizontal:absolute;mso-position-horizontal-relative:char;mso-position-vertical:absolute;mso-position-vertical-relative:line;mso-left-percent:-10001;mso-top-percent:-10001;v-text-anchor:middle" o:gfxdata="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" fillcolor="#1f3763 [1604]" stroked="f" strokeweight="1pt">
                 <v:textbox>
                   <w:txbxContent>
                     <w:p>
@@ -1248,8 +1208,8 @@
         <w:tblDescription w:val="Layout table"/>
       </w:tblPr>
       <w:tblGrid>
-        <w:gridCol w:w="9990"/>
-        <w:gridCol w:w="810"/>
+        <w:gridCol w:w="10096"/>
+        <w:gridCol w:w="819"/>
       </w:tblGrid>
       <w:tr>
         <w:trPr>
@@ -1401,7 +1361,8 @@
         </w:rPr>
         <w:t xml:space="preserve">Co-Developer of the System with </w:t>
       </w:r>
-      <w:hyperlink r:id="rId9" w:history="1">
+      <w:hyperlink r:id="rId10" w:history="1">
+        <w:proofErr w:type="spellStart"/>
         <w:r>
           <w:rPr>
             <w:rStyle w:val="Hyperlink"/>
@@ -1409,7 +1370,17 @@
             <w:sz w:val="24"/>
             <w:szCs w:val="24"/>
           </w:rPr>
-          <w:t>Nite Guerrero</w:t>
+          <w:t>Nite</w:t>
+        </w:r>
+        <w:proofErr w:type="spellEnd"/>
+        <w:r>
+          <w:rPr>
+            <w:rStyle w:val="Hyperlink"/>
+            <w:rFonts w:ascii="Arial" w:hAnsi="Arial" w:cs="Arial"/>
+            <w:sz w:val="24"/>
+            <w:szCs w:val="24"/>
+          </w:rPr>
+          <w:t xml:space="preserve"> Guerrero</w:t>
         </w:r>
       </w:hyperlink>
     </w:p>
@@ -1454,7 +1425,23 @@
           <w:sz w:val="24"/>
           <w:szCs w:val="24"/>
         </w:rPr>
-        <w:t>Developed and tested new reporting system and SAP Crystal Reports.</w:t>
+        <w:t xml:space="preserve">Developed and tested new reporting system </w:t>
+      </w:r>
+      <w:r>
+        <w:rPr>
+          <w:rFonts w:ascii="Arial" w:hAnsi="Arial" w:cs="Arial"/>
+          <w:sz w:val="24"/>
+          <w:szCs w:val="24"/>
+        </w:rPr>
+        <w:t>using</w:t>
+      </w:r>
+      <w:r>
+        <w:rPr>
+          <w:rFonts w:ascii="Arial" w:hAnsi="Arial" w:cs="Arial"/>
+          <w:sz w:val="24"/>
+          <w:szCs w:val="24"/>
+        </w:rPr>
+        <w:t xml:space="preserve"> SAP Crystal Reports.</w:t>
       </w:r>
     </w:p>
     <w:p>
@@ -1522,8 +1509,18 @@
           <w:sz w:val="24"/>
           <w:szCs w:val="24"/>
         </w:rPr>
-        <w:t xml:space="preserve"> is</w:t>
-      </w:r>
+        <w:t xml:space="preserve"> </w:t>
+      </w:r>
+      <w:proofErr w:type="gramStart"/>
+      <w:r>
+        <w:rPr>
+          <w:rFonts w:ascii="Arial" w:hAnsi="Arial" w:cs="Arial"/>
+          <w:sz w:val="24"/>
+          <w:szCs w:val="24"/>
+        </w:rPr>
+        <w:t>is</w:t>
+      </w:r>
+      <w:proofErr w:type="gramEnd"/>
       <w:r>
         <w:rPr>
           <w:rFonts w:ascii="Arial" w:hAnsi="Arial" w:cs="Arial"/>
@@ -1564,8 +1561,8 @@
         <w:tblDescription w:val="Layout table"/>
       </w:tblPr>
       <w:tblGrid>
-        <w:gridCol w:w="9990"/>
-        <w:gridCol w:w="810"/>
+        <w:gridCol w:w="10096"/>
+        <w:gridCol w:w="819"/>
       </w:tblGrid>
       <w:tr>
         <w:trPr>
@@ -1660,7 +1657,25 @@
           <w:sz w:val="24"/>
           <w:szCs w:val="24"/>
         </w:rPr>
-        <w:t xml:space="preserve">Added Features and Enhancements for client’s application and interfaces. </w:t>
+        <w:t>Added features and enhancements for the clie</w:t>
+      </w:r>
+      <w:r>
+        <w:rPr>
+          <w:rFonts w:ascii="Arial" w:hAnsi="Arial" w:cs="Arial"/>
+          <w:i/>
+          <w:sz w:val="24"/>
+          <w:szCs w:val="24"/>
+        </w:rPr>
+        <w:t>nt's application and interfaces</w:t>
+      </w:r>
+      <w:r>
+        <w:rPr>
+          <w:rFonts w:ascii="Arial" w:hAnsi="Arial" w:cs="Arial"/>
+          <w:i/>
+          <w:sz w:val="24"/>
+          <w:szCs w:val="24"/>
+        </w:rPr>
+        <w:t xml:space="preserve">. </w:t>
       </w:r>
     </w:p>
     <w:p>
@@ -1706,6 +1721,7 @@
         </w:rPr>
         <w:t xml:space="preserve">Written in C# and the database </w:t>
       </w:r>
+      <w:proofErr w:type="gramStart"/>
       <w:r>
         <w:rPr>
           <w:rFonts w:ascii="Arial" w:hAnsi="Arial" w:cs="Arial"/>
@@ -1714,6 +1730,7 @@
         </w:rPr>
         <w:t>is</w:t>
       </w:r>
+      <w:proofErr w:type="gramEnd"/>
       <w:r>
         <w:rPr>
           <w:rFonts w:ascii="Arial" w:hAnsi="Arial" w:cs="Arial"/>
@@ -1736,17 +1753,6 @@
     <w:p>
       <w:pPr>
         <w:pStyle w:val="NoSpacing"/>
-        <w:ind w:left="720"/>
-        <w:rPr>
-          <w:rFonts w:ascii="Arial" w:hAnsi="Arial" w:cs="Arial"/>
-          <w:sz w:val="24"/>
-          <w:szCs w:val="24"/>
-        </w:rPr>
-      </w:pPr>
-    </w:p>
-    <w:p>
-      <w:pPr>
-        <w:pStyle w:val="NoSpacing"/>
         <w:rPr>
           <w:rFonts w:ascii="Arial" w:hAnsi="Arial" w:cs="Arial"/>
           <w:sz w:val="24"/>
@@ -1760,7 +1766,6 @@
           <w:sz w:val="24"/>
           <w:szCs w:val="24"/>
         </w:rPr>
-        <w:lastRenderedPageBreak/>
         <mc:AlternateContent>
           <mc:Choice Requires="wps">
             <w:drawing>
@@ -1858,7 +1863,7 @@
           </mc:Choice>
           <mc:Fallback>
             <w:pict>
-              <v:rect w14:anchorId="5EE7E884" id="Rectangle 6" o:spid="_x0000_s1029" style="width:539.55pt;height:29pt;visibility:visible;mso-wrap-style:square;mso-left-percent:-10001;mso-top-percent:-10001;mso-position-horizontal:absolute;mso-position-horizontal-relative:char;mso-position-vertical:absolute;mso-position-vertical-relative:line;mso-left-percent:-10001;mso-top-percent:-10001;v-text-anchor:middle" o:gfxdata="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" fillcolor="#1f3763 [1604]" stroked="f" strokeweight="1pt">
+              <v:rect w14:anchorId="5EE7E884" id="Rectangle 6" o:spid="_x0000_s1029" style="width:539.55pt;height:29pt;visibility:visible;mso-wrap-style:square;mso-left-percent:-10001;mso-top-percent:-10001;mso-position-horizontal:absolute;mso-position-horizontal-relative:char;mso-position-vertical:absolute;mso-position-vertical-relative:line;mso-left-percent:-10001;mso-top-percent:-10001;v-text-anchor:middle" o:gfxdata="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" fillcolor="#1f3763 [1604]" stroked="f" strokeweight="1pt">
                 <v:textbox>
                   <w:txbxContent>
                     <w:p>
@@ -2166,7 +2171,7 @@
           </mc:Choice>
           <mc:Fallback>
             <w:pict>
-              <v:rect w14:anchorId="0F1291AE" id="Rectangle 9" o:spid="_x0000_s1030" style="width:539.55pt;height:30.35pt;visibility:visible;mso-wrap-style:square;mso-left-percent:-10001;mso-top-percent:-10001;mso-position-horizontal:absolute;mso-position-horizontal-relative:char;mso-position-vertical:absolute;mso-position-vertical-relative:line;mso-left-percent:-10001;mso-top-percent:-10001;v-text-anchor:middle" o:gfxdata="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" fillcolor="#1f3763 [1604]" stroked="f" strokeweight="1pt">
+              <v:rect w14:anchorId="0F1291AE" id="Rectangle 9" o:spid="_x0000_s1030" style="width:539.55pt;height:30.35pt;visibility:visible;mso-wrap-style:square;mso-left-percent:-10001;mso-top-percent:-10001;mso-position-horizontal:absolute;mso-position-horizontal-relative:char;mso-position-vertical:absolute;mso-position-vertical-relative:line;mso-left-percent:-10001;mso-top-percent:-10001;v-text-anchor:middle" o:gfxdata="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" fillcolor="#1f3763 [1604]" stroked="f" strokeweight="1pt">
                 <v:textbox>
                   <w:txbxContent>
                     <w:p>
@@ -2391,7 +2396,7 @@
           <w:sz w:val="24"/>
           <w:szCs w:val="24"/>
         </w:rPr>
-        <w:t>2</w:t>
+        <w:t>3</w:t>
       </w:r>
     </w:p>
     <w:p>
@@ -3062,7 +3067,7 @@
           </mc:Choice>
           <mc:Fallback>
             <w:pict>
-              <v:rect w14:anchorId="491BB6C5" id="Rectangle 2" o:spid="_x0000_s1031" style="width:539.55pt;height:29pt;visibility:visible;mso-wrap-style:square;mso-left-percent:-10001;mso-top-percent:-10001;mso-position-horizontal:absolute;mso-position-horizontal-relative:char;mso-position-vertical:absolute;mso-position-vertical-relative:line;mso-left-percent:-10001;mso-top-percent:-10001;v-text-anchor:middle" o:gfxdata="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" fillcolor="#1f3763 [1604]" stroked="f" strokeweight="1pt">
+              <v:rect w14:anchorId="491BB6C5" id="Rectangle 2" o:spid="_x0000_s1031" style="width:539.55pt;height:29pt;visibility:visible;mso-wrap-style:square;mso-left-percent:-10001;mso-top-percent:-10001;mso-position-horizontal:absolute;mso-position-horizontal-relative:char;mso-position-vertical:absolute;mso-position-vertical-relative:line;mso-left-percent:-10001;mso-top-percent:-10001;v-text-anchor:middle" o:gfxdata="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" fillcolor="#1f3763 [1604]" stroked="f" strokeweight="1pt">
                 <v:textbox>
                   <w:txbxContent>
                     <w:p>
@@ -3367,7 +3372,7 @@
           </mc:Choice>
           <mc:Fallback>
             <w:pict>
-              <v:rect w14:anchorId="534BCC9B" id="Rectangle 5" o:spid="_x0000_s1032" style="width:539.5pt;height:29pt;visibility:visible;mso-wrap-style:square;mso-left-percent:-10001;mso-top-percent:-10001;mso-position-horizontal:absolute;mso-position-horizontal-relative:char;mso-position-vertical:absolute;mso-position-vertical-relative:line;mso-left-percent:-10001;mso-top-percent:-10001;v-text-anchor:middle" o:gfxdata="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" fillcolor="#1f3763 [1604]" stroked="f" strokeweight="1pt">
+              <v:rect w14:anchorId="534BCC9B" id="Rectangle 5" o:spid="_x0000_s1032" style="width:539.5pt;height:29pt;visibility:visible;mso-wrap-style:square;mso-left-percent:-10001;mso-top-percent:-10001;mso-position-horizontal:absolute;mso-position-horizontal-relative:char;mso-position-vertical:absolute;mso-position-vertical-relative:line;mso-left-percent:-10001;mso-top-percent:-10001;v-text-anchor:middle" o:gfxdata="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" fillcolor="#1f3763 [1604]" stroked="f" strokeweight="1pt">
                 <v:textbox>
                   <w:txbxContent>
                     <w:p>
@@ -3641,7 +3646,29 @@
           <w:szCs w:val="24"/>
           <w:shd w:val="clear" w:color="auto" w:fill="FFFFFF"/>
         </w:rPr>
-        <w:t>d, Poblacion, Muntinlupa, Metro Manila</w:t>
+        <w:t xml:space="preserve">d, </w:t>
+      </w:r>
+      <w:proofErr w:type="spellStart"/>
+      <w:r>
+        <w:rPr>
+          <w:rFonts w:ascii="Arial" w:hAnsi="Arial" w:cs="Arial"/>
+          <w:color w:val="202124"/>
+          <w:sz w:val="24"/>
+          <w:szCs w:val="24"/>
+          <w:shd w:val="clear" w:color="auto" w:fill="FFFFFF"/>
+        </w:rPr>
+        <w:t>Poblacion</w:t>
+      </w:r>
+      <w:proofErr w:type="spellEnd"/>
+      <w:r>
+        <w:rPr>
+          <w:rFonts w:ascii="Arial" w:hAnsi="Arial" w:cs="Arial"/>
+          <w:color w:val="202124"/>
+          <w:sz w:val="24"/>
+          <w:szCs w:val="24"/>
+          <w:shd w:val="clear" w:color="auto" w:fill="FFFFFF"/>
+        </w:rPr>
+        <w:t>, Muntinlupa, Metro Manila</w:t>
       </w:r>
     </w:p>
     <w:p>
@@ -3862,7 +3889,29 @@
           <w:szCs w:val="24"/>
           <w:shd w:val="clear" w:color="auto" w:fill="FFFFFF"/>
         </w:rPr>
-        <w:t>d, Poblacion, Muntinlupa, 1776 Metro Manila</w:t>
+        <w:t xml:space="preserve">d, </w:t>
+      </w:r>
+      <w:proofErr w:type="spellStart"/>
+      <w:r>
+        <w:rPr>
+          <w:rFonts w:ascii="Arial" w:hAnsi="Arial" w:cs="Arial"/>
+          <w:color w:val="202124"/>
+          <w:sz w:val="24"/>
+          <w:szCs w:val="24"/>
+          <w:shd w:val="clear" w:color="auto" w:fill="FFFFFF"/>
+        </w:rPr>
+        <w:t>Poblacion</w:t>
+      </w:r>
+      <w:proofErr w:type="spellEnd"/>
+      <w:r>
+        <w:rPr>
+          <w:rFonts w:ascii="Arial" w:hAnsi="Arial" w:cs="Arial"/>
+          <w:color w:val="202124"/>
+          <w:sz w:val="24"/>
+          <w:szCs w:val="24"/>
+          <w:shd w:val="clear" w:color="auto" w:fill="FFFFFF"/>
+        </w:rPr>
+        <w:t>, Muntinlupa, 1776 Metro Manila</w:t>
       </w:r>
     </w:p>
     <w:p>
@@ -4059,7 +4108,25 @@
           <w:sz w:val="24"/>
           <w:szCs w:val="24"/>
         </w:rPr>
-        <w:t>Rizal St, Poblacion, Muntinlupa, 1776 Metro Manila</w:t>
+        <w:t xml:space="preserve">Rizal St, </w:t>
+      </w:r>
+      <w:proofErr w:type="spellStart"/>
+      <w:r>
+        <w:rPr>
+          <w:rFonts w:ascii="Arial" w:hAnsi="Arial" w:cs="Arial"/>
+          <w:sz w:val="24"/>
+          <w:szCs w:val="24"/>
+        </w:rPr>
+        <w:t>Poblacion</w:t>
+      </w:r>
+      <w:proofErr w:type="spellEnd"/>
+      <w:r>
+        <w:rPr>
+          <w:rFonts w:ascii="Arial" w:hAnsi="Arial" w:cs="Arial"/>
+          <w:sz w:val="24"/>
+          <w:szCs w:val="24"/>
+        </w:rPr>
+        <w:t>, Muntinlupa, 1776 Metro Manila</w:t>
       </w:r>
       <w:r>
         <w:rPr>
@@ -4203,7 +4270,7 @@
           </mc:Choice>
           <mc:Fallback>
             <w:pict>
-              <v:rect w14:anchorId="0BEB5E36" id="Rectangle 10" o:spid="_x0000_s1033" style="width:539.55pt;height:29pt;visibility:visible;mso-wrap-style:square;mso-left-percent:-10001;mso-top-percent:-10001;mso-position-horizontal:absolute;mso-position-horizontal-relative:char;mso-position-vertical:absolute;mso-position-vertical-relative:line;mso-left-percent:-10001;mso-top-percent:-10001;v-text-anchor:middle" o:gfxdata="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" fillcolor="#1f3763 [1604]" stroked="f" strokeweight="1pt">
+              <v:rect w14:anchorId="0BEB5E36" id="Rectangle 10" o:spid="_x0000_s1033" style="width:539.55pt;height:29pt;visibility:visible;mso-wrap-style:square;mso-left-percent:-10001;mso-top-percent:-10001;mso-position-horizontal:absolute;mso-position-horizontal-relative:char;mso-position-vertical:absolute;mso-position-vertical-relative:line;mso-left-percent:-10001;mso-top-percent:-10001;v-text-anchor:middle" o:gfxdata="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" fillcolor="#1f3763 [1604]" stroked="f" strokeweight="1pt">
                 <v:textbox>
                   <w:txbxContent>
                     <w:p>
@@ -4316,120 +4383,112 @@
           <w:color w:val="202124"/>
           <w:shd w:val="clear" w:color="auto" w:fill="FFFFFF"/>
         </w:rPr>
-        <w:t xml:space="preserve"> </w:t>
-      </w:r>
-      <w:r>
+        <w:t xml:space="preserve"> Innovations</w:t>
+      </w:r>
+    </w:p>
+    <w:p>
+      <w:pPr>
+        <w:pStyle w:val="BodyText"/>
+        <w:rPr>
+          <w:rFonts w:ascii="Arial" w:hAnsi="Arial" w:cs="Arial"/>
+        </w:rPr>
+      </w:pPr>
+      <w:r>
+        <w:rPr>
+          <w:rFonts w:ascii="Arial" w:hAnsi="Arial" w:cs="Arial"/>
+        </w:rPr>
+        <w:t>#</w:t>
+      </w:r>
+      <w:r>
+        <w:rPr>
+          <w:rFonts w:ascii="Arial" w:hAnsi="Arial" w:cs="Arial"/>
+        </w:rPr>
+        <w:t>09773982141</w:t>
+      </w:r>
+    </w:p>
+    <w:p>
+      <w:pPr>
+        <w:pStyle w:val="BodyText"/>
+        <w:rPr>
+          <w:rFonts w:ascii="Arial" w:hAnsi="Arial" w:cs="Arial"/>
+        </w:rPr>
+      </w:pPr>
+    </w:p>
+    <w:p>
+      <w:pPr>
+        <w:pStyle w:val="BodyText"/>
+        <w:rPr>
+          <w:rFonts w:ascii="Arial" w:hAnsi="Arial" w:cs="Arial"/>
+        </w:rPr>
+      </w:pPr>
+      <w:r>
+        <w:rPr>
+          <w:rFonts w:ascii="Arial" w:hAnsi="Arial" w:cs="Arial"/>
+          <w:b/>
+          <w:bCs/>
+        </w:rPr>
+        <w:t>Paul Rey M. Cabas</w:t>
+      </w:r>
+    </w:p>
+    <w:p>
+      <w:pPr>
+        <w:pStyle w:val="BodyText"/>
         <w:rPr>
           <w:rFonts w:ascii="Arial" w:hAnsi="Arial" w:cs="Arial"/>
           <w:color w:val="202124"/>
           <w:shd w:val="clear" w:color="auto" w:fill="FFFFFF"/>
         </w:rPr>
-        <w:t>Innovations</w:t>
-      </w:r>
-    </w:p>
-    <w:p>
-      <w:pPr>
-        <w:pStyle w:val="BodyText"/>
-        <w:rPr>
-          <w:rFonts w:ascii="Arial" w:hAnsi="Arial" w:cs="Arial"/>
-        </w:rPr>
-      </w:pPr>
-      <w:r>
-        <w:rPr>
-          <w:rFonts w:ascii="Arial" w:hAnsi="Arial" w:cs="Arial"/>
-        </w:rPr>
-        <w:t>#</w:t>
-      </w:r>
-      <w:r>
-        <w:rPr>
-          <w:rFonts w:ascii="Arial" w:hAnsi="Arial" w:cs="Arial"/>
-        </w:rPr>
-        <w:t>09773982141</w:t>
-      </w:r>
-    </w:p>
-    <w:p>
-      <w:pPr>
-        <w:pStyle w:val="BodyText"/>
-        <w:rPr>
-          <w:rFonts w:ascii="Arial" w:hAnsi="Arial" w:cs="Arial"/>
-        </w:rPr>
-      </w:pPr>
-    </w:p>
-    <w:p>
-      <w:pPr>
-        <w:pStyle w:val="BodyText"/>
-        <w:rPr>
-          <w:rFonts w:ascii="Arial" w:hAnsi="Arial" w:cs="Arial"/>
-        </w:rPr>
-      </w:pPr>
-      <w:r>
-        <w:rPr>
-          <w:rFonts w:ascii="Arial" w:hAnsi="Arial" w:cs="Arial"/>
-          <w:b/>
-          <w:bCs/>
-        </w:rPr>
-        <w:t>Paul Rey M. Cabas</w:t>
-      </w:r>
-    </w:p>
-    <w:p>
-      <w:pPr>
-        <w:pStyle w:val="BodyText"/>
+      </w:pPr>
+      <w:r>
         <w:rPr>
           <w:rFonts w:ascii="Arial" w:hAnsi="Arial" w:cs="Arial"/>
           <w:color w:val="202124"/>
           <w:shd w:val="clear" w:color="auto" w:fill="FFFFFF"/>
         </w:rPr>
-      </w:pPr>
+        <w:t xml:space="preserve">Business Process </w:t>
+      </w:r>
+      <w:bookmarkStart w:id="0" w:name="_Hlk125047689"/>
       <w:r>
         <w:rPr>
           <w:rFonts w:ascii="Arial" w:hAnsi="Arial" w:cs="Arial"/>
           <w:color w:val="202124"/>
           <w:shd w:val="clear" w:color="auto" w:fill="FFFFFF"/>
         </w:rPr>
-        <w:t xml:space="preserve">Business Process </w:t>
-      </w:r>
-      <w:bookmarkStart w:id="0" w:name="_Hlk125047689"/>
+        <w:t>Associate</w:t>
+      </w:r>
+      <w:bookmarkEnd w:id="0"/>
       <w:r>
         <w:rPr>
           <w:rFonts w:ascii="Arial" w:hAnsi="Arial" w:cs="Arial"/>
           <w:color w:val="202124"/>
           <w:shd w:val="clear" w:color="auto" w:fill="FFFFFF"/>
         </w:rPr>
-        <w:t>Associate</w:t>
-      </w:r>
-      <w:bookmarkEnd w:id="0"/>
-      <w:r>
+        <w:t xml:space="preserve"> III</w:t>
+      </w:r>
+    </w:p>
+    <w:p>
+      <w:pPr>
+        <w:pStyle w:val="BodyText"/>
         <w:rPr>
           <w:rFonts w:ascii="Arial" w:hAnsi="Arial" w:cs="Arial"/>
           <w:color w:val="202124"/>
           <w:shd w:val="clear" w:color="auto" w:fill="FFFFFF"/>
         </w:rPr>
-        <w:t xml:space="preserve"> III</w:t>
-      </w:r>
-    </w:p>
-    <w:p>
-      <w:pPr>
-        <w:pStyle w:val="BodyText"/>
+      </w:pPr>
+      <w:r>
         <w:rPr>
           <w:rFonts w:ascii="Arial" w:hAnsi="Arial" w:cs="Arial"/>
           <w:color w:val="202124"/>
           <w:shd w:val="clear" w:color="auto" w:fill="FFFFFF"/>
         </w:rPr>
-      </w:pPr>
+        <w:t>ADEC</w:t>
+      </w:r>
       <w:r>
         <w:rPr>
           <w:rFonts w:ascii="Arial" w:hAnsi="Arial" w:cs="Arial"/>
           <w:color w:val="202124"/>
           <w:shd w:val="clear" w:color="auto" w:fill="FFFFFF"/>
         </w:rPr>
-        <w:t>ADEC</w:t>
-      </w:r>
-      <w:r>
-        <w:rPr>
-          <w:rFonts w:ascii="Arial" w:hAnsi="Arial" w:cs="Arial"/>
-          <w:color w:val="202124"/>
-          <w:shd w:val="clear" w:color="auto" w:fill="FFFFFF"/>
-        </w:rPr>
         <w:t xml:space="preserve"> Innovations</w:t>
       </w:r>
     </w:p>
@@ -4470,13 +4529,23 @@
           <w:bCs/>
         </w:rPr>
       </w:pPr>
+      <w:proofErr w:type="spellStart"/>
       <w:r>
         <w:rPr>
           <w:rFonts w:ascii="Arial" w:hAnsi="Arial" w:cs="Arial"/>
           <w:b/>
           <w:bCs/>
         </w:rPr>
-        <w:t>Nite Guerrero</w:t>
+        <w:t>Nite</w:t>
+      </w:r>
+      <w:proofErr w:type="spellEnd"/>
+      <w:r>
+        <w:rPr>
+          <w:rFonts w:ascii="Arial" w:hAnsi="Arial" w:cs="Arial"/>
+          <w:b/>
+          <w:bCs/>
+        </w:rPr>
+        <w:t xml:space="preserve"> Guerrero</w:t>
       </w:r>
     </w:p>
     <w:p>
@@ -4937,7 +5006,7 @@
                 <v:stroke joinstyle="miter"/>
                 <v:path gradientshapeok="t" o:connecttype="rect"/>
               </v:shapetype>
-              <v:shape id="Text Box 2" o:spid="_x0000_s1034" type="#_x0000_t202" style="position:absolute;margin-left:131.05pt;margin-top:.95pt;width:182.25pt;height:46.8pt;z-index:251670528;visibility:visible;mso-wrap-style:square;mso-width-percent:0;mso-height-percent:0;mso-wrap-distance-left:9pt;mso-wrap-distance-top:3.6pt;mso-wrap-distance-right:9pt;mso-wrap-distance-bottom:3.6pt;mso-position-horizontal:right;mso-position-horizontal-relative:margin;mso-position-vertical:absolute;mso-position-vertical-relative:text;mso-width-percent:0;mso-height-percent:0;mso-width-relative:margin;mso-height-relative:margin;v-text-anchor:top" o:gfxdata="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" filled="f" stroked="f">
+              <v:shape id="Text Box 2" o:spid="_x0000_s1034" type="#_x0000_t202" style="position:absolute;margin-left:131.05pt;margin-top:.95pt;width:182.25pt;height:46.8pt;z-index:251670528;visibility:visible;mso-wrap-style:square;mso-width-percent:0;mso-height-percent:0;mso-wrap-distance-left:9pt;mso-wrap-distance-top:3.6pt;mso-wrap-distance-right:9pt;mso-wrap-distance-bottom:3.6pt;mso-position-horizontal:right;mso-position-horizontal-relative:margin;mso-position-vertical:absolute;mso-position-vertical-relative:text;mso-width-percent:0;mso-height-percent:0;mso-width-relative:margin;mso-height-relative:margin;v-text-anchor:top" o:gfxdata="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" filled="f" stroked="f">
                 <v:textbox>
                   <w:txbxContent>
                     <w:p>
@@ -5050,9 +5119,9 @@
               </wp:anchor>
             </w:drawing>
           </mc:Choice>
-          <mc:Fallback xmlns:oel="http://schemas.microsoft.com/office/2019/extlst">
+          <mc:Fallback>
             <w:pict>
-              <v:line w14:anchorId="15A7DC24" id="Straight Connector 12" o:spid="_x0000_s1026" style="position:absolute;z-index:251668480;visibility:visible;mso-wrap-style:square;mso-width-percent:0;mso-height-percent:0;mso-wrap-distance-left:9pt;mso-wrap-distance-top:0;mso-wrap-distance-right:9pt;mso-wrap-distance-bottom:0;mso-position-horizontal:right;mso-position-horizontal-relative:margin;mso-position-vertical:absolute;mso-position-vertical-relative:text;mso-width-percent:0;mso-height-percent:0;mso-width-relative:margin;mso-height-relative:margin" from="124.55pt,1.3pt" to="300.3pt,2.2pt" o:gfxdata="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" strokecolor="black [3213]" strokeweight="2pt">
+              <v:line w14:anchorId="5A42BD51" id="Straight Connector 12" o:spid="_x0000_s1026" style="position:absolute;z-index:251668480;visibility:visible;mso-wrap-style:square;mso-width-percent:0;mso-height-percent:0;mso-wrap-distance-left:9pt;mso-wrap-distance-top:0;mso-wrap-distance-right:9pt;mso-wrap-distance-bottom:0;mso-position-horizontal:right;mso-position-horizontal-relative:margin;mso-position-vertical:absolute;mso-position-vertical-relative:text;mso-width-percent:0;mso-height-percent:0;mso-width-relative:margin;mso-height-relative:margin" from="124.55pt,1.3pt" to="300.3pt,2.2pt" o:gfxdata="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" strokecolor="black [3213]" strokeweight="2pt">
                 <v:stroke joinstyle="miter"/>
                 <w10:wrap anchorx="margin"/>
               </v:line>
@@ -5093,7 +5162,7 @@
 </file>
 
 <file path=word/numbering.xml><?xml version="1.0" encoding="utf-8"?>
-<w:numbering xmlns:wpc="http://schemas.microsoft.com/office/word/2010/wordprocessingCanvas" xmlns:cx="http://schemas.microsoft.com/office/drawing/2014/chartex" xmlns:cx1="http://schemas.microsoft.com/office/drawing/2015/9/8/chartex" xmlns:cx2="http://schemas.microsoft.com/office/drawing/2015/10/21/chartex" xmlns:cx3="http://schemas.microsoft.com/office/drawing/2016/5/9/chartex" xmlns:cx4="http://schemas.microsoft.com/office/drawing/2016/5/10/chartex" xmlns:cx5="http://schemas.microsoft.com/office/drawing/2016/5/11/chartex" xmlns:cx6="http://schemas.microsoft.com/office/drawing/2016/5/12/chartex" xmlns:cx7="http://schemas.microsoft.com/office/drawing/2016/5/13/chartex" xmlns:cx8="http://schemas.microsoft.com/office/drawing/2016/5/14/chartex" xmlns:mc="http://schemas.openxmlformats.org/markup-compatibility/2006" xmlns:aink="http://schemas.microsoft.com/office/drawing/2016/ink" xmlns:am3d="http://schemas.microsoft.com/office/drawing/2017/model3d" xmlns:o="urn:schemas-microsoft-com:office:office" xmlns:r="http://schemas.openxmlformats.org/officeDocument/2006/relationships" xmlns:m="http://schemas.openxmlformats.org/officeDocument/2006/math" xmlns:v="urn:schemas-microsoft-com:vml" xmlns:wp14="http://schemas.microsoft.com/office/word/2010/wordprocessingDrawing" xmlns:wp="http://schemas.openxmlformats.org/drawingml/2006/wordprocessingDrawing" xmlns:w10="urn:schemas-microsoft-com:office:word" xmlns:w="http://schemas.openxmlformats.org/wordprocessingml/2006/main" xmlns:w14="http://schemas.microsoft.com/office/word/2010/wordml" xmlns:w15="http://schemas.microsoft.com/office/word/2012/wordml" xmlns:w16cex="http://schemas.microsoft.com/office/word/2018/wordml/cex" xmlns:w16cid="http://schemas.microsoft.com/office/word/2016/wordml/cid" xmlns:w16="http://schemas.microsoft.com/office/word/2018/wordml" xmlns:w16sdtdh="http://schemas.microsoft.com/office/word/2020/wordml/sdtdatahash" xmlns:w16se="http://schemas.microsoft.com/office/word/2015/wordml/symex" xmlns:wpg="http://schemas.microsoft.com/office/word/2010/wordprocessingGroup" xmlns:wpi="http://schemas.microsoft.com/office/word/2010/wordprocessingInk" xmlns:wne="http://schemas.microsoft.com/office/word/2006/wordml" xmlns:wps="http://schemas.microsoft.com/office/word/2010/wordprocessingShape" mc:Ignorable="w14 w15 w16se w16cid w16 w16cex w16sdtdh wp14">
+<w:numbering xmlns:wpc="http://schemas.microsoft.com/office/word/2010/wordprocessingCanvas" xmlns:cx="http://schemas.microsoft.com/office/drawing/2014/chartex" xmlns:cx1="http://schemas.microsoft.com/office/drawing/2015/9/8/chartex" xmlns:cx2="http://schemas.microsoft.com/office/drawing/2015/10/21/chartex" xmlns:cx3="http://schemas.microsoft.com/office/drawing/2016/5/9/chartex" xmlns:cx4="http://schemas.microsoft.com/office/drawing/2016/5/10/chartex" xmlns:cx5="http://schemas.microsoft.com/office/drawing/2016/5/11/chartex" xmlns:cx6="http://schemas.microsoft.com/office/drawing/2016/5/12/chartex" xmlns:cx7="http://schemas.microsoft.com/office/drawing/2016/5/13/chartex" xmlns:cx8="http://schemas.microsoft.com/office/drawing/2016/5/14/chartex" xmlns:mc="http://schemas.openxmlformats.org/markup-compatibility/2006" xmlns:aink="http://schemas.microsoft.com/office/drawing/2016/ink" xmlns:am3d="http://schemas.microsoft.com/office/drawing/2017/model3d" xmlns:o="urn:schemas-microsoft-com:office:office" xmlns:oel="http://schemas.microsoft.com/office/2019/extlst" xmlns:r="http://schemas.openxmlformats.org/officeDocument/2006/relationships" xmlns:m="http://schemas.openxmlformats.org/officeDocument/2006/math" xmlns:v="urn:schemas-microsoft-com:vml" xmlns:wp14="http://schemas.microsoft.com/office/word/2010/wordprocessingDrawing" xmlns:wp="http://schemas.openxmlformats.org/drawingml/2006/wordprocessingDrawing" xmlns:w10="urn:schemas-microsoft-com:office:word" xmlns:w="http://schemas.openxmlformats.org/wordprocessingml/2006/main" xmlns:w14="http://schemas.microsoft.com/office/word/2010/wordml" xmlns:w15="http://schemas.microsoft.com/office/word/2012/wordml" xmlns:w16cex="http://schemas.microsoft.com/office/word/2018/wordml/cex" xmlns:w16cid="http://schemas.microsoft.com/office/word/2016/wordml/cid" xmlns:w16="http://schemas.microsoft.com/office/word/2018/wordml" xmlns:w16du="http://schemas.microsoft.com/office/word/2023/wordml/word16du" xmlns:w16sdtdh="http://schemas.microsoft.com/office/word/2020/wordml/sdtdatahash" xmlns:w16se="http://schemas.microsoft.com/office/word/2015/wordml/symex" xmlns:wpg="http://schemas.microsoft.com/office/word/2010/wordprocessingGroup" xmlns:wpi="http://schemas.microsoft.com/office/word/2010/wordprocessingInk" xmlns:wne="http://schemas.microsoft.com/office/word/2006/wordml" xmlns:wps="http://schemas.microsoft.com/office/word/2010/wordprocessingShape" mc:Ignorable="w14 w15 w16se w16cid w16 w16cex w16sdtdh wp14">
   <w:abstractNum w:abstractNumId="0" w15:restartNumberingAfterBreak="0">
     <w:nsid w:val="0351658A"/>
     <w:multiLevelType w:val="hybridMultilevel"/>
@@ -5998,28 +6067,28 @@
       </w:rPr>
     </w:lvl>
   </w:abstractNum>
-  <w:num w:numId="1">
+  <w:num w:numId="1" w16cid:durableId="4526867">
     <w:abstractNumId w:val="0"/>
   </w:num>
-  <w:num w:numId="2">
+  <w:num w:numId="2" w16cid:durableId="938105832">
     <w:abstractNumId w:val="6"/>
   </w:num>
-  <w:num w:numId="3">
+  <w:num w:numId="3" w16cid:durableId="1124349034">
     <w:abstractNumId w:val="7"/>
   </w:num>
-  <w:num w:numId="4">
+  <w:num w:numId="4" w16cid:durableId="1892184246">
     <w:abstractNumId w:val="4"/>
   </w:num>
-  <w:num w:numId="5">
+  <w:num w:numId="5" w16cid:durableId="877208841">
     <w:abstractNumId w:val="2"/>
   </w:num>
-  <w:num w:numId="6">
+  <w:num w:numId="6" w16cid:durableId="1523471258">
     <w:abstractNumId w:val="5"/>
   </w:num>
-  <w:num w:numId="7">
+  <w:num w:numId="7" w16cid:durableId="1426221589">
     <w:abstractNumId w:val="1"/>
   </w:num>
-  <w:num w:numId="8">
+  <w:num w:numId="8" w16cid:durableId="408234837">
     <w:abstractNumId w:val="3"/>
   </w:num>
 </w:numbering>
@@ -6463,8 +6532,8 @@
       <w:u w:val="single"/>
     </w:rPr>
   </w:style>
-  <w:style w:type="character" w:styleId="UnresolvedMention">
-    <w:name w:val="Unresolved Mention"/>
+  <w:style w:type="character" w:customStyle="1" w:styleId="UnresolvedMention1">
+    <w:name w:val="Unresolved Mention1"/>
     <w:basedOn w:val="DefaultParagraphFont"/>
     <w:uiPriority w:val="99"/>
     <w:semiHidden/>
@@ -6538,6 +6607,18 @@
       <w:contextualSpacing/>
     </w:pPr>
   </w:style>
+  <w:style w:type="character" w:styleId="UnresolvedMention">
+    <w:name w:val="Unresolved Mention"/>
+    <w:basedOn w:val="DefaultParagraphFont"/>
+    <w:uiPriority w:val="99"/>
+    <w:semiHidden/>
+    <w:unhideWhenUsed/>
+    <w:rsid w:val="00126C38"/>
+    <w:rPr>
+      <w:color w:val="605E5C"/>
+      <w:shd w:val="clear" w:color="auto" w:fill="E1DFDD"/>
+    </w:rPr>
+  </w:style>
 </w:styles>
 </file>
 
@@ -6584,7 +6665,7 @@
     </a:clrScheme>
     <a:fontScheme name="Office">
       <a:majorFont>
-        <a:latin typeface="Calibri Light" panose="020F0302020204030204"/>
+        <a:latin typeface="Calibri Light"/>
         <a:ea typeface=""/>
         <a:cs typeface=""/>
         <a:font script="Jpan" typeface="游ゴシック Light"/>
@@ -6636,7 +6717,7 @@
         <a:font script="Tfng" typeface="Ebrima"/>
       </a:majorFont>
       <a:minorFont>
-        <a:latin typeface="Calibri" panose="020F0502020204030204"/>
+        <a:latin typeface="Calibri"/>
         <a:ea typeface=""/>
         <a:cs typeface=""/>
         <a:font script="Jpan" typeface="游明朝"/>
@@ -6841,7 +6922,7 @@
 </file>
 
 <file path=customXml/itemProps1.xml><?xml version="1.0" encoding="utf-8"?>
-<ds:datastoreItem xmlns:ds="http://schemas.openxmlformats.org/officeDocument/2006/customXml" ds:itemID="{4DB77181-CCF6-4A17-98D8-3A2C3CEDAABC}">
+<ds:datastoreItem xmlns:ds="http://schemas.openxmlformats.org/officeDocument/2006/customXml" ds:itemID="{8FE4B588-25F7-44A5-BE91-3F4E2EE16C64}">
   <ds:schemaRefs>
     <ds:schemaRef ds:uri="http://schemas.openxmlformats.org/officeDocument/2006/bibliography"/>
   </ds:schemaRefs>

</xml_diff>